<commit_message>
Commit 20211221 22h16 document docx
modif document docx
</commit_message>
<xml_diff>
--- a/documents/Rapport_d_optimisation_20211221_v3.docx
+++ b/documents/Rapport_d_optimisation_20211221_v3.docx
@@ -141,7 +141,7 @@
           <w:r>
             <w:fldChar w:fldCharType="separate"/>
           </w:r>
-          <w:hyperlink w:anchor="_Toc91010083" w:history="1">
+          <w:hyperlink w:anchor="_Toc91017304" w:history="1">
             <w:r>
               <w:rPr>
                 <w:rStyle w:val="Lienhypertexte"/>
@@ -168,7 +168,7 @@
                 <w:noProof/>
                 <w:webHidden/>
               </w:rPr>
-              <w:instrText xml:space="preserve"> PAGEREF _Toc91010083 \h </w:instrText>
+              <w:instrText xml:space="preserve"> PAGEREF _Toc91017304 \h </w:instrText>
             </w:r>
             <w:r>
               <w:rPr>
@@ -188,7 +188,7 @@
                 <w:noProof/>
                 <w:webHidden/>
               </w:rPr>
-              <w:t>3</w:t>
+              <w:t>4</w:t>
             </w:r>
             <w:r>
               <w:rPr>
@@ -211,7 +211,7 @@
               <w:lang w:eastAsia="fr-FR"/>
             </w:rPr>
           </w:pPr>
-          <w:hyperlink w:anchor="_Toc91010084" w:history="1">
+          <w:hyperlink w:anchor="_Toc91017305" w:history="1">
             <w:r>
               <w:rPr>
                 <w:rStyle w:val="Lienhypertexte"/>
@@ -238,7 +238,7 @@
                 <w:noProof/>
                 <w:webHidden/>
               </w:rPr>
-              <w:instrText xml:space="preserve"> PAGEREF _Toc91010084 \h </w:instrText>
+              <w:instrText xml:space="preserve"> PAGEREF _Toc91017305 \h </w:instrText>
             </w:r>
             <w:r>
               <w:rPr>
@@ -258,7 +258,7 @@
                 <w:noProof/>
                 <w:webHidden/>
               </w:rPr>
-              <w:t>3</w:t>
+              <w:t>4</w:t>
             </w:r>
             <w:r>
               <w:rPr>
@@ -281,7 +281,7 @@
               <w:lang w:eastAsia="fr-FR"/>
             </w:rPr>
           </w:pPr>
-          <w:hyperlink w:anchor="_Toc91010085" w:history="1">
+          <w:hyperlink w:anchor="_Toc91017306" w:history="1">
             <w:r>
               <w:rPr>
                 <w:rStyle w:val="Lienhypertexte"/>
@@ -308,7 +308,7 @@
                 <w:noProof/>
                 <w:webHidden/>
               </w:rPr>
-              <w:instrText xml:space="preserve"> PAGEREF _Toc91010085 \h </w:instrText>
+              <w:instrText xml:space="preserve"> PAGEREF _Toc91017306 \h </w:instrText>
             </w:r>
             <w:r>
               <w:rPr>
@@ -328,7 +328,7 @@
                 <w:noProof/>
                 <w:webHidden/>
               </w:rPr>
-              <w:t>4</w:t>
+              <w:t>5</w:t>
             </w:r>
             <w:r>
               <w:rPr>
@@ -351,7 +351,7 @@
               <w:lang w:eastAsia="fr-FR"/>
             </w:rPr>
           </w:pPr>
-          <w:hyperlink w:anchor="_Toc91010086" w:history="1">
+          <w:hyperlink w:anchor="_Toc91017307" w:history="1">
             <w:r>
               <w:rPr>
                 <w:rStyle w:val="Lienhypertexte"/>
@@ -378,7 +378,7 @@
                 <w:noProof/>
                 <w:webHidden/>
               </w:rPr>
-              <w:instrText xml:space="preserve"> PAGEREF _Toc91010086 \h </w:instrText>
+              <w:instrText xml:space="preserve"> PAGEREF _Toc91017307 \h </w:instrText>
             </w:r>
             <w:r>
               <w:rPr>
@@ -398,7 +398,7 @@
                 <w:noProof/>
                 <w:webHidden/>
               </w:rPr>
-              <w:t>5</w:t>
+              <w:t>6</w:t>
             </w:r>
             <w:r>
               <w:rPr>
@@ -421,7 +421,7 @@
               <w:lang w:eastAsia="fr-FR"/>
             </w:rPr>
           </w:pPr>
-          <w:hyperlink w:anchor="_Toc91010087" w:history="1">
+          <w:hyperlink w:anchor="_Toc91017308" w:history="1">
             <w:r>
               <w:rPr>
                 <w:rStyle w:val="Lienhypertexte"/>
@@ -448,7 +448,7 @@
                 <w:noProof/>
                 <w:webHidden/>
               </w:rPr>
-              <w:instrText xml:space="preserve"> PAGEREF _Toc91010087 \h </w:instrText>
+              <w:instrText xml:space="preserve"> PAGEREF _Toc91017308 \h </w:instrText>
             </w:r>
             <w:r>
               <w:rPr>
@@ -468,7 +468,7 @@
                 <w:noProof/>
                 <w:webHidden/>
               </w:rPr>
-              <w:t>5</w:t>
+              <w:t>6</w:t>
             </w:r>
             <w:r>
               <w:rPr>
@@ -491,7 +491,7 @@
               <w:lang w:eastAsia="fr-FR"/>
             </w:rPr>
           </w:pPr>
-          <w:hyperlink w:anchor="_Toc91010088" w:history="1">
+          <w:hyperlink w:anchor="_Toc91017309" w:history="1">
             <w:r>
               <w:rPr>
                 <w:rStyle w:val="Lienhypertexte"/>
@@ -518,7 +518,7 @@
                 <w:noProof/>
                 <w:webHidden/>
               </w:rPr>
-              <w:instrText xml:space="preserve"> PAGEREF _Toc91010088 \h </w:instrText>
+              <w:instrText xml:space="preserve"> PAGEREF _Toc91017309 \h </w:instrText>
             </w:r>
             <w:r>
               <w:rPr>
@@ -538,7 +538,7 @@
                 <w:noProof/>
                 <w:webHidden/>
               </w:rPr>
-              <w:t>6</w:t>
+              <w:t>7</w:t>
             </w:r>
             <w:r>
               <w:rPr>
@@ -561,7 +561,7 @@
               <w:lang w:eastAsia="fr-FR"/>
             </w:rPr>
           </w:pPr>
-          <w:hyperlink w:anchor="_Toc91010089" w:history="1">
+          <w:hyperlink w:anchor="_Toc91017310" w:history="1">
             <w:r>
               <w:rPr>
                 <w:rStyle w:val="Lienhypertexte"/>
@@ -588,7 +588,7 @@
                 <w:noProof/>
                 <w:webHidden/>
               </w:rPr>
-              <w:instrText xml:space="preserve"> PAGEREF _Toc91010089 \h </w:instrText>
+              <w:instrText xml:space="preserve"> PAGEREF _Toc91017310 \h </w:instrText>
             </w:r>
             <w:r>
               <w:rPr>
@@ -608,7 +608,7 @@
                 <w:noProof/>
                 <w:webHidden/>
               </w:rPr>
-              <w:t>7</w:t>
+              <w:t>8</w:t>
             </w:r>
             <w:r>
               <w:rPr>
@@ -631,7 +631,7 @@
               <w:lang w:eastAsia="fr-FR"/>
             </w:rPr>
           </w:pPr>
-          <w:hyperlink w:anchor="_Toc91010090" w:history="1">
+          <w:hyperlink w:anchor="_Toc91017311" w:history="1">
             <w:r>
               <w:rPr>
                 <w:rStyle w:val="Lienhypertexte"/>
@@ -658,7 +658,7 @@
                 <w:noProof/>
                 <w:webHidden/>
               </w:rPr>
-              <w:instrText xml:space="preserve"> PAGEREF _Toc91010090 \h </w:instrText>
+              <w:instrText xml:space="preserve"> PAGEREF _Toc91017311 \h </w:instrText>
             </w:r>
             <w:r>
               <w:rPr>
@@ -678,7 +678,7 @@
                 <w:noProof/>
                 <w:webHidden/>
               </w:rPr>
-              <w:t>7</w:t>
+              <w:t>8</w:t>
             </w:r>
             <w:r>
               <w:rPr>
@@ -701,7 +701,7 @@
               <w:lang w:eastAsia="fr-FR"/>
             </w:rPr>
           </w:pPr>
-          <w:hyperlink w:anchor="_Toc91010091" w:history="1">
+          <w:hyperlink w:anchor="_Toc91017312" w:history="1">
             <w:r>
               <w:rPr>
                 <w:rStyle w:val="Lienhypertexte"/>
@@ -728,7 +728,7 @@
                 <w:noProof/>
                 <w:webHidden/>
               </w:rPr>
-              <w:instrText xml:space="preserve"> PAGEREF _Toc91010091 \h </w:instrText>
+              <w:instrText xml:space="preserve"> PAGEREF _Toc91017312 \h </w:instrText>
             </w:r>
             <w:r>
               <w:rPr>
@@ -748,7 +748,7 @@
                 <w:noProof/>
                 <w:webHidden/>
               </w:rPr>
-              <w:t>8</w:t>
+              <w:t>9</w:t>
             </w:r>
             <w:r>
               <w:rPr>
@@ -771,7 +771,7 @@
               <w:lang w:eastAsia="fr-FR"/>
             </w:rPr>
           </w:pPr>
-          <w:hyperlink w:anchor="_Toc91010092" w:history="1">
+          <w:hyperlink w:anchor="_Toc91017313" w:history="1">
             <w:r>
               <w:rPr>
                 <w:rStyle w:val="Lienhypertexte"/>
@@ -798,7 +798,7 @@
                 <w:noProof/>
                 <w:webHidden/>
               </w:rPr>
-              <w:instrText xml:space="preserve"> PAGEREF _Toc91010092 \h </w:instrText>
+              <w:instrText xml:space="preserve"> PAGEREF _Toc91017313 \h </w:instrText>
             </w:r>
             <w:r>
               <w:rPr>
@@ -818,7 +818,7 @@
                 <w:noProof/>
                 <w:webHidden/>
               </w:rPr>
-              <w:t>9</w:t>
+              <w:t>10</w:t>
             </w:r>
             <w:r>
               <w:rPr>
@@ -841,7 +841,7 @@
               <w:lang w:eastAsia="fr-FR"/>
             </w:rPr>
           </w:pPr>
-          <w:hyperlink w:anchor="_Toc91010093" w:history="1">
+          <w:hyperlink w:anchor="_Toc91017314" w:history="1">
             <w:r>
               <w:rPr>
                 <w:rStyle w:val="Lienhypertexte"/>
@@ -868,7 +868,7 @@
                 <w:noProof/>
                 <w:webHidden/>
               </w:rPr>
-              <w:instrText xml:space="preserve"> PAGEREF _Toc91010093 \h </w:instrText>
+              <w:instrText xml:space="preserve"> PAGEREF _Toc91017314 \h </w:instrText>
             </w:r>
             <w:r>
               <w:rPr>
@@ -888,7 +888,7 @@
                 <w:noProof/>
                 <w:webHidden/>
               </w:rPr>
-              <w:t>10</w:t>
+              <w:t>11</w:t>
             </w:r>
             <w:r>
               <w:rPr>
@@ -911,7 +911,7 @@
               <w:lang w:eastAsia="fr-FR"/>
             </w:rPr>
           </w:pPr>
-          <w:hyperlink w:anchor="_Toc91010094" w:history="1">
+          <w:hyperlink w:anchor="_Toc91017315" w:history="1">
             <w:r>
               <w:rPr>
                 <w:rStyle w:val="Lienhypertexte"/>
@@ -938,7 +938,7 @@
                 <w:noProof/>
                 <w:webHidden/>
               </w:rPr>
-              <w:instrText xml:space="preserve"> PAGEREF _Toc91010094 \h </w:instrText>
+              <w:instrText xml:space="preserve"> PAGEREF _Toc91017315 \h </w:instrText>
             </w:r>
             <w:r>
               <w:rPr>
@@ -958,7 +958,7 @@
                 <w:noProof/>
                 <w:webHidden/>
               </w:rPr>
-              <w:t>10</w:t>
+              <w:t>11</w:t>
             </w:r>
             <w:r>
               <w:rPr>
@@ -981,7 +981,7 @@
               <w:lang w:eastAsia="fr-FR"/>
             </w:rPr>
           </w:pPr>
-          <w:hyperlink w:anchor="_Toc91010095" w:history="1">
+          <w:hyperlink w:anchor="_Toc91017316" w:history="1">
             <w:r>
               <w:rPr>
                 <w:rStyle w:val="Lienhypertexte"/>
@@ -1008,7 +1008,7 @@
                 <w:noProof/>
                 <w:webHidden/>
               </w:rPr>
-              <w:instrText xml:space="preserve"> PAGEREF _Toc91010095 \h </w:instrText>
+              <w:instrText xml:space="preserve"> PAGEREF _Toc91017316 \h </w:instrText>
             </w:r>
             <w:r>
               <w:rPr>
@@ -1028,7 +1028,777 @@
                 <w:noProof/>
                 <w:webHidden/>
               </w:rPr>
-              <w:t>11</w:t>
+              <w:t>12</w:t>
+            </w:r>
+            <w:r>
+              <w:rPr>
+                <w:noProof/>
+                <w:webHidden/>
+              </w:rPr>
+              <w:fldChar w:fldCharType="end"/>
+            </w:r>
+          </w:hyperlink>
+        </w:p>
+        <w:p>
+          <w:pPr>
+            <w:pStyle w:val="TM1"/>
+            <w:tabs>
+              <w:tab w:val="right" w:leader="dot" w:pos="13994"/>
+            </w:tabs>
+            <w:rPr>
+              <w:rFonts w:eastAsiaTheme="minorEastAsia"/>
+              <w:noProof/>
+              <w:lang w:eastAsia="fr-FR"/>
+            </w:rPr>
+          </w:pPr>
+          <w:hyperlink w:anchor="_Toc91017317" w:history="1">
+            <w:r>
+              <w:rPr>
+                <w:rStyle w:val="Lienhypertexte"/>
+                <w:noProof/>
+              </w:rPr>
+              <w:t>Mesures de LightHouse</w:t>
+            </w:r>
+            <w:r>
+              <w:rPr>
+                <w:noProof/>
+                <w:webHidden/>
+              </w:rPr>
+              <w:tab/>
+            </w:r>
+            <w:r>
+              <w:rPr>
+                <w:noProof/>
+                <w:webHidden/>
+              </w:rPr>
+              <w:fldChar w:fldCharType="begin"/>
+            </w:r>
+            <w:r>
+              <w:rPr>
+                <w:noProof/>
+                <w:webHidden/>
+              </w:rPr>
+              <w:instrText xml:space="preserve"> PAGEREF _Toc91017317 \h </w:instrText>
+            </w:r>
+            <w:r>
+              <w:rPr>
+                <w:noProof/>
+                <w:webHidden/>
+              </w:rPr>
+            </w:r>
+            <w:r>
+              <w:rPr>
+                <w:noProof/>
+                <w:webHidden/>
+              </w:rPr>
+              <w:fldChar w:fldCharType="separate"/>
+            </w:r>
+            <w:r>
+              <w:rPr>
+                <w:noProof/>
+                <w:webHidden/>
+              </w:rPr>
+              <w:t>13</w:t>
+            </w:r>
+            <w:r>
+              <w:rPr>
+                <w:noProof/>
+                <w:webHidden/>
+              </w:rPr>
+              <w:fldChar w:fldCharType="end"/>
+            </w:r>
+          </w:hyperlink>
+        </w:p>
+        <w:p>
+          <w:pPr>
+            <w:pStyle w:val="TM2"/>
+            <w:tabs>
+              <w:tab w:val="right" w:leader="dot" w:pos="13994"/>
+            </w:tabs>
+            <w:rPr>
+              <w:rFonts w:eastAsiaTheme="minorEastAsia"/>
+              <w:noProof/>
+              <w:lang w:eastAsia="fr-FR"/>
+            </w:rPr>
+          </w:pPr>
+          <w:hyperlink w:anchor="_Toc91017318" w:history="1">
+            <w:r>
+              <w:rPr>
+                <w:rStyle w:val="Lienhypertexte"/>
+                <w:noProof/>
+              </w:rPr>
+              <w:t>Page index.html Bureau</w:t>
+            </w:r>
+            <w:r>
+              <w:rPr>
+                <w:noProof/>
+                <w:webHidden/>
+              </w:rPr>
+              <w:tab/>
+            </w:r>
+            <w:r>
+              <w:rPr>
+                <w:noProof/>
+                <w:webHidden/>
+              </w:rPr>
+              <w:fldChar w:fldCharType="begin"/>
+            </w:r>
+            <w:r>
+              <w:rPr>
+                <w:noProof/>
+                <w:webHidden/>
+              </w:rPr>
+              <w:instrText xml:space="preserve"> PAGEREF _Toc91017318 \h </w:instrText>
+            </w:r>
+            <w:r>
+              <w:rPr>
+                <w:noProof/>
+                <w:webHidden/>
+              </w:rPr>
+            </w:r>
+            <w:r>
+              <w:rPr>
+                <w:noProof/>
+                <w:webHidden/>
+              </w:rPr>
+              <w:fldChar w:fldCharType="separate"/>
+            </w:r>
+            <w:r>
+              <w:rPr>
+                <w:noProof/>
+                <w:webHidden/>
+              </w:rPr>
+              <w:t>13</w:t>
+            </w:r>
+            <w:r>
+              <w:rPr>
+                <w:noProof/>
+                <w:webHidden/>
+              </w:rPr>
+              <w:fldChar w:fldCharType="end"/>
+            </w:r>
+          </w:hyperlink>
+        </w:p>
+        <w:p>
+          <w:pPr>
+            <w:pStyle w:val="TM2"/>
+            <w:tabs>
+              <w:tab w:val="right" w:leader="dot" w:pos="13994"/>
+            </w:tabs>
+            <w:rPr>
+              <w:rFonts w:eastAsiaTheme="minorEastAsia"/>
+              <w:noProof/>
+              <w:lang w:eastAsia="fr-FR"/>
+            </w:rPr>
+          </w:pPr>
+          <w:hyperlink w:anchor="_Toc91017319" w:history="1">
+            <w:r>
+              <w:rPr>
+                <w:rStyle w:val="Lienhypertexte"/>
+                <w:noProof/>
+              </w:rPr>
+              <w:t>Page page2.html Bureau</w:t>
+            </w:r>
+            <w:r>
+              <w:rPr>
+                <w:noProof/>
+                <w:webHidden/>
+              </w:rPr>
+              <w:tab/>
+            </w:r>
+            <w:r>
+              <w:rPr>
+                <w:noProof/>
+                <w:webHidden/>
+              </w:rPr>
+              <w:fldChar w:fldCharType="begin"/>
+            </w:r>
+            <w:r>
+              <w:rPr>
+                <w:noProof/>
+                <w:webHidden/>
+              </w:rPr>
+              <w:instrText xml:space="preserve"> PAGEREF _Toc91017319 \h </w:instrText>
+            </w:r>
+            <w:r>
+              <w:rPr>
+                <w:noProof/>
+                <w:webHidden/>
+              </w:rPr>
+            </w:r>
+            <w:r>
+              <w:rPr>
+                <w:noProof/>
+                <w:webHidden/>
+              </w:rPr>
+              <w:fldChar w:fldCharType="separate"/>
+            </w:r>
+            <w:r>
+              <w:rPr>
+                <w:noProof/>
+                <w:webHidden/>
+              </w:rPr>
+              <w:t>14</w:t>
+            </w:r>
+            <w:r>
+              <w:rPr>
+                <w:noProof/>
+                <w:webHidden/>
+              </w:rPr>
+              <w:fldChar w:fldCharType="end"/>
+            </w:r>
+          </w:hyperlink>
+        </w:p>
+        <w:p>
+          <w:pPr>
+            <w:pStyle w:val="TM2"/>
+            <w:tabs>
+              <w:tab w:val="right" w:leader="dot" w:pos="13994"/>
+            </w:tabs>
+            <w:rPr>
+              <w:rFonts w:eastAsiaTheme="minorEastAsia"/>
+              <w:noProof/>
+              <w:lang w:eastAsia="fr-FR"/>
+            </w:rPr>
+          </w:pPr>
+          <w:hyperlink w:anchor="_Toc91017320" w:history="1">
+            <w:r>
+              <w:rPr>
+                <w:rStyle w:val="Lienhypertexte"/>
+                <w:noProof/>
+              </w:rPr>
+              <w:t>Page contact.html Bureau</w:t>
+            </w:r>
+            <w:r>
+              <w:rPr>
+                <w:noProof/>
+                <w:webHidden/>
+              </w:rPr>
+              <w:tab/>
+            </w:r>
+            <w:r>
+              <w:rPr>
+                <w:noProof/>
+                <w:webHidden/>
+              </w:rPr>
+              <w:fldChar w:fldCharType="begin"/>
+            </w:r>
+            <w:r>
+              <w:rPr>
+                <w:noProof/>
+                <w:webHidden/>
+              </w:rPr>
+              <w:instrText xml:space="preserve"> PAGEREF _Toc91017320 \h </w:instrText>
+            </w:r>
+            <w:r>
+              <w:rPr>
+                <w:noProof/>
+                <w:webHidden/>
+              </w:rPr>
+            </w:r>
+            <w:r>
+              <w:rPr>
+                <w:noProof/>
+                <w:webHidden/>
+              </w:rPr>
+              <w:fldChar w:fldCharType="separate"/>
+            </w:r>
+            <w:r>
+              <w:rPr>
+                <w:noProof/>
+                <w:webHidden/>
+              </w:rPr>
+              <w:t>14</w:t>
+            </w:r>
+            <w:r>
+              <w:rPr>
+                <w:noProof/>
+                <w:webHidden/>
+              </w:rPr>
+              <w:fldChar w:fldCharType="end"/>
+            </w:r>
+          </w:hyperlink>
+        </w:p>
+        <w:p>
+          <w:pPr>
+            <w:pStyle w:val="TM2"/>
+            <w:tabs>
+              <w:tab w:val="right" w:leader="dot" w:pos="13994"/>
+            </w:tabs>
+            <w:rPr>
+              <w:rFonts w:eastAsiaTheme="minorEastAsia"/>
+              <w:noProof/>
+              <w:lang w:eastAsia="fr-FR"/>
+            </w:rPr>
+          </w:pPr>
+          <w:hyperlink w:anchor="_Toc91017321" w:history="1">
+            <w:r>
+              <w:rPr>
+                <w:rStyle w:val="Lienhypertexte"/>
+                <w:noProof/>
+              </w:rPr>
+              <w:t>Page page2.html Mobile</w:t>
+            </w:r>
+            <w:r>
+              <w:rPr>
+                <w:noProof/>
+                <w:webHidden/>
+              </w:rPr>
+              <w:tab/>
+            </w:r>
+            <w:r>
+              <w:rPr>
+                <w:noProof/>
+                <w:webHidden/>
+              </w:rPr>
+              <w:fldChar w:fldCharType="begin"/>
+            </w:r>
+            <w:r>
+              <w:rPr>
+                <w:noProof/>
+                <w:webHidden/>
+              </w:rPr>
+              <w:instrText xml:space="preserve"> PAGEREF _Toc91017321 \h </w:instrText>
+            </w:r>
+            <w:r>
+              <w:rPr>
+                <w:noProof/>
+                <w:webHidden/>
+              </w:rPr>
+            </w:r>
+            <w:r>
+              <w:rPr>
+                <w:noProof/>
+                <w:webHidden/>
+              </w:rPr>
+              <w:fldChar w:fldCharType="separate"/>
+            </w:r>
+            <w:r>
+              <w:rPr>
+                <w:noProof/>
+                <w:webHidden/>
+              </w:rPr>
+              <w:t>15</w:t>
+            </w:r>
+            <w:r>
+              <w:rPr>
+                <w:noProof/>
+                <w:webHidden/>
+              </w:rPr>
+              <w:fldChar w:fldCharType="end"/>
+            </w:r>
+          </w:hyperlink>
+        </w:p>
+        <w:p>
+          <w:pPr>
+            <w:pStyle w:val="TM2"/>
+            <w:tabs>
+              <w:tab w:val="right" w:leader="dot" w:pos="13994"/>
+            </w:tabs>
+            <w:rPr>
+              <w:rFonts w:eastAsiaTheme="minorEastAsia"/>
+              <w:noProof/>
+              <w:lang w:eastAsia="fr-FR"/>
+            </w:rPr>
+          </w:pPr>
+          <w:hyperlink w:anchor="_Toc91017322" w:history="1">
+            <w:r>
+              <w:rPr>
+                <w:rStyle w:val="Lienhypertexte"/>
+                <w:noProof/>
+              </w:rPr>
+              <w:t>Page contact.html Mobile</w:t>
+            </w:r>
+            <w:r>
+              <w:rPr>
+                <w:noProof/>
+                <w:webHidden/>
+              </w:rPr>
+              <w:tab/>
+            </w:r>
+            <w:r>
+              <w:rPr>
+                <w:noProof/>
+                <w:webHidden/>
+              </w:rPr>
+              <w:fldChar w:fldCharType="begin"/>
+            </w:r>
+            <w:r>
+              <w:rPr>
+                <w:noProof/>
+                <w:webHidden/>
+              </w:rPr>
+              <w:instrText xml:space="preserve"> PAGEREF _Toc91017322 \h </w:instrText>
+            </w:r>
+            <w:r>
+              <w:rPr>
+                <w:noProof/>
+                <w:webHidden/>
+              </w:rPr>
+            </w:r>
+            <w:r>
+              <w:rPr>
+                <w:noProof/>
+                <w:webHidden/>
+              </w:rPr>
+              <w:fldChar w:fldCharType="separate"/>
+            </w:r>
+            <w:r>
+              <w:rPr>
+                <w:noProof/>
+                <w:webHidden/>
+              </w:rPr>
+              <w:t>15</w:t>
+            </w:r>
+            <w:r>
+              <w:rPr>
+                <w:noProof/>
+                <w:webHidden/>
+              </w:rPr>
+              <w:fldChar w:fldCharType="end"/>
+            </w:r>
+          </w:hyperlink>
+        </w:p>
+        <w:p>
+          <w:pPr>
+            <w:pStyle w:val="TM1"/>
+            <w:tabs>
+              <w:tab w:val="right" w:leader="dot" w:pos="13994"/>
+            </w:tabs>
+            <w:rPr>
+              <w:rFonts w:eastAsiaTheme="minorEastAsia"/>
+              <w:noProof/>
+              <w:lang w:eastAsia="fr-FR"/>
+            </w:rPr>
+          </w:pPr>
+          <w:hyperlink w:anchor="_Toc91017323" w:history="1">
+            <w:r>
+              <w:rPr>
+                <w:rStyle w:val="Lienhypertexte"/>
+                <w:noProof/>
+              </w:rPr>
+              <w:t>Test d’Optimisation mobile</w:t>
+            </w:r>
+            <w:r>
+              <w:rPr>
+                <w:noProof/>
+                <w:webHidden/>
+              </w:rPr>
+              <w:tab/>
+            </w:r>
+            <w:r>
+              <w:rPr>
+                <w:noProof/>
+                <w:webHidden/>
+              </w:rPr>
+              <w:fldChar w:fldCharType="begin"/>
+            </w:r>
+            <w:r>
+              <w:rPr>
+                <w:noProof/>
+                <w:webHidden/>
+              </w:rPr>
+              <w:instrText xml:space="preserve"> PAGEREF _Toc91017323 \h </w:instrText>
+            </w:r>
+            <w:r>
+              <w:rPr>
+                <w:noProof/>
+                <w:webHidden/>
+              </w:rPr>
+            </w:r>
+            <w:r>
+              <w:rPr>
+                <w:noProof/>
+                <w:webHidden/>
+              </w:rPr>
+              <w:fldChar w:fldCharType="separate"/>
+            </w:r>
+            <w:r>
+              <w:rPr>
+                <w:noProof/>
+                <w:webHidden/>
+              </w:rPr>
+              <w:t>16</w:t>
+            </w:r>
+            <w:r>
+              <w:rPr>
+                <w:noProof/>
+                <w:webHidden/>
+              </w:rPr>
+              <w:fldChar w:fldCharType="end"/>
+            </w:r>
+          </w:hyperlink>
+        </w:p>
+        <w:p>
+          <w:pPr>
+            <w:pStyle w:val="TM2"/>
+            <w:tabs>
+              <w:tab w:val="right" w:leader="dot" w:pos="13994"/>
+            </w:tabs>
+            <w:rPr>
+              <w:rFonts w:eastAsiaTheme="minorEastAsia"/>
+              <w:noProof/>
+              <w:lang w:eastAsia="fr-FR"/>
+            </w:rPr>
+          </w:pPr>
+          <w:hyperlink w:anchor="_Toc91017324" w:history="1">
+            <w:r>
+              <w:rPr>
+                <w:rStyle w:val="Lienhypertexte"/>
+                <w:noProof/>
+              </w:rPr>
+              <w:t>Page index.html</w:t>
+            </w:r>
+            <w:r>
+              <w:rPr>
+                <w:noProof/>
+                <w:webHidden/>
+              </w:rPr>
+              <w:tab/>
+            </w:r>
+            <w:r>
+              <w:rPr>
+                <w:noProof/>
+                <w:webHidden/>
+              </w:rPr>
+              <w:fldChar w:fldCharType="begin"/>
+            </w:r>
+            <w:r>
+              <w:rPr>
+                <w:noProof/>
+                <w:webHidden/>
+              </w:rPr>
+              <w:instrText xml:space="preserve"> PAGEREF _Toc91017324 \h </w:instrText>
+            </w:r>
+            <w:r>
+              <w:rPr>
+                <w:noProof/>
+                <w:webHidden/>
+              </w:rPr>
+            </w:r>
+            <w:r>
+              <w:rPr>
+                <w:noProof/>
+                <w:webHidden/>
+              </w:rPr>
+              <w:fldChar w:fldCharType="separate"/>
+            </w:r>
+            <w:r>
+              <w:rPr>
+                <w:noProof/>
+                <w:webHidden/>
+              </w:rPr>
+              <w:t>16</w:t>
+            </w:r>
+            <w:r>
+              <w:rPr>
+                <w:noProof/>
+                <w:webHidden/>
+              </w:rPr>
+              <w:fldChar w:fldCharType="end"/>
+            </w:r>
+          </w:hyperlink>
+        </w:p>
+        <w:p>
+          <w:pPr>
+            <w:pStyle w:val="TM2"/>
+            <w:tabs>
+              <w:tab w:val="right" w:leader="dot" w:pos="13994"/>
+            </w:tabs>
+            <w:rPr>
+              <w:rFonts w:eastAsiaTheme="minorEastAsia"/>
+              <w:noProof/>
+              <w:lang w:eastAsia="fr-FR"/>
+            </w:rPr>
+          </w:pPr>
+          <w:hyperlink w:anchor="_Toc91017325" w:history="1">
+            <w:r>
+              <w:rPr>
+                <w:rStyle w:val="Lienhypertexte"/>
+                <w:noProof/>
+              </w:rPr>
+              <w:t>Page index.html</w:t>
+            </w:r>
+            <w:r>
+              <w:rPr>
+                <w:noProof/>
+                <w:webHidden/>
+              </w:rPr>
+              <w:tab/>
+            </w:r>
+            <w:r>
+              <w:rPr>
+                <w:noProof/>
+                <w:webHidden/>
+              </w:rPr>
+              <w:fldChar w:fldCharType="begin"/>
+            </w:r>
+            <w:r>
+              <w:rPr>
+                <w:noProof/>
+                <w:webHidden/>
+              </w:rPr>
+              <w:instrText xml:space="preserve"> PAGEREF _Toc91017325 \h </w:instrText>
+            </w:r>
+            <w:r>
+              <w:rPr>
+                <w:noProof/>
+                <w:webHidden/>
+              </w:rPr>
+            </w:r>
+            <w:r>
+              <w:rPr>
+                <w:noProof/>
+                <w:webHidden/>
+              </w:rPr>
+              <w:fldChar w:fldCharType="separate"/>
+            </w:r>
+            <w:r>
+              <w:rPr>
+                <w:noProof/>
+                <w:webHidden/>
+              </w:rPr>
+              <w:t>17</w:t>
+            </w:r>
+            <w:r>
+              <w:rPr>
+                <w:noProof/>
+                <w:webHidden/>
+              </w:rPr>
+              <w:fldChar w:fldCharType="end"/>
+            </w:r>
+          </w:hyperlink>
+        </w:p>
+        <w:p>
+          <w:pPr>
+            <w:pStyle w:val="TM2"/>
+            <w:tabs>
+              <w:tab w:val="right" w:leader="dot" w:pos="13994"/>
+            </w:tabs>
+            <w:rPr>
+              <w:rFonts w:eastAsiaTheme="minorEastAsia"/>
+              <w:noProof/>
+              <w:lang w:eastAsia="fr-FR"/>
+            </w:rPr>
+          </w:pPr>
+          <w:hyperlink w:anchor="_Toc91017326" w:history="1">
+            <w:r>
+              <w:rPr>
+                <w:rStyle w:val="Lienhypertexte"/>
+                <w:noProof/>
+              </w:rPr>
+              <w:t>Page page2.html</w:t>
+            </w:r>
+            <w:r>
+              <w:rPr>
+                <w:noProof/>
+                <w:webHidden/>
+              </w:rPr>
+              <w:tab/>
+            </w:r>
+            <w:r>
+              <w:rPr>
+                <w:noProof/>
+                <w:webHidden/>
+              </w:rPr>
+              <w:fldChar w:fldCharType="begin"/>
+            </w:r>
+            <w:r>
+              <w:rPr>
+                <w:noProof/>
+                <w:webHidden/>
+              </w:rPr>
+              <w:instrText xml:space="preserve"> PAGEREF _Toc91017326 \h </w:instrText>
+            </w:r>
+            <w:r>
+              <w:rPr>
+                <w:noProof/>
+                <w:webHidden/>
+              </w:rPr>
+            </w:r>
+            <w:r>
+              <w:rPr>
+                <w:noProof/>
+                <w:webHidden/>
+              </w:rPr>
+              <w:fldChar w:fldCharType="separate"/>
+            </w:r>
+            <w:r>
+              <w:rPr>
+                <w:noProof/>
+                <w:webHidden/>
+              </w:rPr>
+              <w:t>18</w:t>
+            </w:r>
+            <w:r>
+              <w:rPr>
+                <w:noProof/>
+                <w:webHidden/>
+              </w:rPr>
+              <w:fldChar w:fldCharType="end"/>
+            </w:r>
+          </w:hyperlink>
+        </w:p>
+        <w:p>
+          <w:pPr>
+            <w:pStyle w:val="TM2"/>
+            <w:tabs>
+              <w:tab w:val="right" w:leader="dot" w:pos="13994"/>
+            </w:tabs>
+            <w:rPr>
+              <w:rFonts w:eastAsiaTheme="minorEastAsia"/>
+              <w:noProof/>
+              <w:lang w:eastAsia="fr-FR"/>
+            </w:rPr>
+          </w:pPr>
+          <w:hyperlink w:anchor="_Toc91017327" w:history="1">
+            <w:r>
+              <w:rPr>
+                <w:rStyle w:val="Lienhypertexte"/>
+                <w:noProof/>
+              </w:rPr>
+              <w:t>Page contact.html</w:t>
+            </w:r>
+            <w:r>
+              <w:rPr>
+                <w:noProof/>
+                <w:webHidden/>
+              </w:rPr>
+              <w:tab/>
+            </w:r>
+            <w:r>
+              <w:rPr>
+                <w:noProof/>
+                <w:webHidden/>
+              </w:rPr>
+              <w:fldChar w:fldCharType="begin"/>
+            </w:r>
+            <w:r>
+              <w:rPr>
+                <w:noProof/>
+                <w:webHidden/>
+              </w:rPr>
+              <w:instrText xml:space="preserve"> PAGEREF _Toc91017327 \h </w:instrText>
+            </w:r>
+            <w:r>
+              <w:rPr>
+                <w:noProof/>
+                <w:webHidden/>
+              </w:rPr>
+            </w:r>
+            <w:r>
+              <w:rPr>
+                <w:noProof/>
+                <w:webHidden/>
+              </w:rPr>
+              <w:fldChar w:fldCharType="separate"/>
+            </w:r>
+            <w:r>
+              <w:rPr>
+                <w:noProof/>
+                <w:webHidden/>
+              </w:rPr>
+              <w:t>19</w:t>
             </w:r>
             <w:r>
               <w:rPr>
@@ -1055,7 +1825,7 @@
       <w:pPr>
         <w:pStyle w:val="Titre1"/>
       </w:pPr>
-      <w:bookmarkStart w:id="0" w:name="_Toc91010083"/>
+      <w:bookmarkStart w:id="0" w:name="_Toc91017304"/>
       <w:r>
         <w:lastRenderedPageBreak/>
         <w:t>Erreurs détectées par WAVE</w:t>
@@ -1085,7 +1855,7 @@
           <w:docGrid w:linePitch="360"/>
         </w:sectPr>
       </w:pPr>
-      <w:bookmarkStart w:id="1" w:name="_Toc91010084"/>
+      <w:bookmarkStart w:id="1" w:name="_Toc91017305"/>
       <w:r>
         <w:lastRenderedPageBreak/>
         <w:t>Page index.html</w:t>
@@ -1287,7 +2057,7 @@
       <w:pPr>
         <w:pStyle w:val="Titre2"/>
       </w:pPr>
-      <w:bookmarkStart w:id="2" w:name="_Toc91010085"/>
+      <w:bookmarkStart w:id="2" w:name="_Toc91017306"/>
       <w:r>
         <w:lastRenderedPageBreak/>
         <w:t xml:space="preserve">Page </w:t>
@@ -1454,7 +2224,7 @@
       <w:pPr>
         <w:pStyle w:val="Titre1"/>
       </w:pPr>
-      <w:bookmarkStart w:id="3" w:name="_Toc91010086"/>
+      <w:bookmarkStart w:id="3" w:name="_Toc91017307"/>
       <w:r>
         <w:lastRenderedPageBreak/>
         <w:t>Erreur</w:t>
@@ -1483,7 +2253,7 @@
       <w:pPr>
         <w:pStyle w:val="Titre2"/>
       </w:pPr>
-      <w:bookmarkStart w:id="4" w:name="_Toc91010087"/>
+      <w:bookmarkStart w:id="4" w:name="_Toc91017308"/>
       <w:r>
         <w:lastRenderedPageBreak/>
         <w:t>Page index.html</w:t>
@@ -1651,7 +2421,7 @@
       <w:pPr>
         <w:pStyle w:val="Titre2"/>
       </w:pPr>
-      <w:bookmarkStart w:id="5" w:name="_Toc91010088"/>
+      <w:bookmarkStart w:id="5" w:name="_Toc91017309"/>
       <w:r>
         <w:lastRenderedPageBreak/>
         <w:t>Page contact.html</w:t>
@@ -1792,7 +2562,7 @@
       <w:pPr>
         <w:pStyle w:val="Titre1"/>
       </w:pPr>
-      <w:bookmarkStart w:id="6" w:name="_Toc91010089"/>
+      <w:bookmarkStart w:id="6" w:name="_Toc91017310"/>
       <w:r>
         <w:lastRenderedPageBreak/>
         <w:t>Erreurs détectée</w:t>
@@ -1809,7 +2579,7 @@
       <w:pPr>
         <w:pStyle w:val="Titre2"/>
       </w:pPr>
-      <w:bookmarkStart w:id="7" w:name="_Toc91010090"/>
+      <w:bookmarkStart w:id="7" w:name="_Toc91017311"/>
       <w:r>
         <w:t>Page index.html</w:t>
       </w:r>
@@ -1996,7 +2766,7 @@
       <w:pPr>
         <w:pStyle w:val="Titre2"/>
       </w:pPr>
-      <w:bookmarkStart w:id="8" w:name="_Toc91010091"/>
+      <w:bookmarkStart w:id="8" w:name="_Toc91017312"/>
       <w:r>
         <w:lastRenderedPageBreak/>
         <w:t>Page page2.html</w:t>
@@ -2148,7 +2918,7 @@
       <w:pPr>
         <w:pStyle w:val="Titre2"/>
       </w:pPr>
-      <w:bookmarkStart w:id="9" w:name="_Toc91010092"/>
+      <w:bookmarkStart w:id="9" w:name="_Toc91017313"/>
       <w:r>
         <w:lastRenderedPageBreak/>
         <w:t xml:space="preserve">Fichier </w:t>
@@ -2326,7 +3096,7 @@
       <w:pPr>
         <w:pStyle w:val="Titre1"/>
       </w:pPr>
-      <w:bookmarkStart w:id="10" w:name="_Toc91010093"/>
+      <w:bookmarkStart w:id="10" w:name="_Toc91017314"/>
       <w:r>
         <w:lastRenderedPageBreak/>
         <w:t>Comparateur GTmetrix</w:t>
@@ -2349,7 +3119,7 @@
       <w:pPr>
         <w:pStyle w:val="Titre2"/>
       </w:pPr>
-      <w:bookmarkStart w:id="11" w:name="_Toc91010094"/>
+      <w:bookmarkStart w:id="11" w:name="_Toc91017315"/>
       <w:r>
         <w:lastRenderedPageBreak/>
         <w:t>Page index.html</w:t>
@@ -2373,59 +3143,1131 @@
     <w:p/>
     <w:p>
       <w:r>
-        <w:pict>
-          <v:shapetype id="_x0000_t75" coordsize="21600,21600" o:spt="75" o:preferrelative="t" path="m@4@5l@4@11@9@11@9@5xe" filled="f" stroked="f">
-            <v:stroke joinstyle="miter"/>
-            <v:formulas>
-              <v:f eqn="if lineDrawn pixelLineWidth 0"/>
-              <v:f eqn="sum @0 1 0"/>
-              <v:f eqn="sum 0 0 @1"/>
-              <v:f eqn="prod @2 1 2"/>
-              <v:f eqn="prod @3 21600 pixelWidth"/>
-              <v:f eqn="prod @3 21600 pixelHeight"/>
-              <v:f eqn="sum @0 0 1"/>
-              <v:f eqn="prod @6 1 2"/>
-              <v:f eqn="prod @7 21600 pixelWidth"/>
-              <v:f eqn="sum @8 21600 0"/>
-              <v:f eqn="prod @7 21600 pixelHeight"/>
-              <v:f eqn="sum @10 21600 0"/>
-            </v:formulas>
-            <v:path o:extrusionok="f" gradientshapeok="t" o:connecttype="rect"/>
-            <o:lock v:ext="edit" aspectratio="t"/>
-          </v:shapetype>
-          <v:shape id="_x0000_i1025" type="#_x0000_t75" style="width:699.05pt;height:321.3pt">
-            <v:imagedata r:id="rId23" o:title="gtmetrix_compare_index_html_Capture d’écran 2021-12-20 220212"/>
-          </v:shape>
-        </w:pict>
-      </w:r>
+        <w:rPr>
+          <w:noProof/>
+          <w:lang w:eastAsia="fr-FR"/>
+        </w:rPr>
+        <w:drawing>
+          <wp:inline distT="0" distB="0" distL="0" distR="0">
+            <wp:extent cx="4423297" cy="3227702"/>
+            <wp:effectExtent l="19050" t="0" r="0" b="0"/>
+            <wp:docPr id="19" name="Image 12"/>
+            <wp:cNvGraphicFramePr>
+              <a:graphicFrameLocks xmlns:a="http://schemas.openxmlformats.org/drawingml/2006/main"/>
+            </wp:cNvGraphicFramePr>
+            <a:graphic xmlns:a="http://schemas.openxmlformats.org/drawingml/2006/main">
+              <a:graphicData uri="http://schemas.openxmlformats.org/drawingml/2006/picture">
+                <pic:pic xmlns:pic="http://schemas.openxmlformats.org/drawingml/2006/picture">
+                  <pic:nvPicPr>
+                    <pic:cNvPr id="0" name="Picture 12"/>
+                    <pic:cNvPicPr preferRelativeResize="0">
+                      <a:picLocks noChangeAspect="1" noChangeArrowheads="1"/>
+                    </pic:cNvPicPr>
+                  </pic:nvPicPr>
+                  <pic:blipFill>
+                    <a:blip r:embed="rId23"/>
+                    <a:srcRect/>
+                    <a:stretch>
+                      <a:fillRect/>
+                    </a:stretch>
+                  </pic:blipFill>
+                  <pic:spPr bwMode="auto">
+                    <a:xfrm>
+                      <a:off x="0" y="0"/>
+                      <a:ext cx="4423297" cy="3227702"/>
+                    </a:xfrm>
+                    <a:prstGeom prst="rect">
+                      <a:avLst/>
+                    </a:prstGeom>
+                    <a:noFill/>
+                    <a:ln w="9525">
+                      <a:noFill/>
+                      <a:miter lim="800000"/>
+                      <a:headEnd/>
+                      <a:tailEnd/>
+                    </a:ln>
+                  </pic:spPr>
+                </pic:pic>
+              </a:graphicData>
+            </a:graphic>
+          </wp:inline>
+        </w:drawing>
+      </w:r>
+    </w:p>
+    <w:p>
+      <w:r>
+        <w:t xml:space="preserve"> </w:t>
+      </w:r>
+    </w:p>
+    <w:p>
+      <w:r>
+        <w:t>Le comparateur démontre que la nouvelle version est une amélioration</w:t>
+      </w:r>
+      <w:r>
+        <w:t>.</w:t>
+      </w:r>
+    </w:p>
+    <w:p>
+      <w:pPr>
+        <w:pStyle w:val="Titre2"/>
+      </w:pPr>
+      <w:bookmarkStart w:id="12" w:name="_Toc91017316"/>
+      <w:r>
+        <w:lastRenderedPageBreak/>
+        <w:t>Page page2.html / contact.html</w:t>
+      </w:r>
+      <w:bookmarkEnd w:id="12"/>
+      <w:r>
+        <w:t xml:space="preserve"> </w:t>
+      </w:r>
+    </w:p>
+    <w:p>
+      <w:pPr>
+        <w:pStyle w:val="Titre2"/>
+      </w:pPr>
+    </w:p>
+    <w:p>
+      <w:pPr>
+        <w:pStyle w:val="Titre2"/>
+      </w:pPr>
+      <w:r>
+        <w:rPr>
+          <w:noProof/>
+          <w:lang w:eastAsia="fr-FR"/>
+        </w:rPr>
+        <w:drawing>
+          <wp:inline distT="0" distB="0" distL="0" distR="0">
+            <wp:extent cx="4232228" cy="2774803"/>
+            <wp:effectExtent l="19050" t="0" r="0" b="0"/>
+            <wp:docPr id="17" name="Image 6" descr="gtmetrix_compare_page2_html_Capture d’écran 2021-12-20 220452"/>
+            <wp:cNvGraphicFramePr>
+              <a:graphicFrameLocks xmlns:a="http://schemas.openxmlformats.org/drawingml/2006/main"/>
+            </wp:cNvGraphicFramePr>
+            <a:graphic xmlns:a="http://schemas.openxmlformats.org/drawingml/2006/main">
+              <a:graphicData uri="http://schemas.openxmlformats.org/drawingml/2006/picture">
+                <pic:pic xmlns:pic="http://schemas.openxmlformats.org/drawingml/2006/picture">
+                  <pic:nvPicPr>
+                    <pic:cNvPr id="0" name="Picture 6" descr="gtmetrix_compare_page2_html_Capture d’écran 2021-12-20 220452"/>
+                    <pic:cNvPicPr preferRelativeResize="0">
+                      <a:picLocks noChangeAspect="1" noChangeArrowheads="1"/>
+                    </pic:cNvPicPr>
+                  </pic:nvPicPr>
+                  <pic:blipFill>
+                    <a:blip r:embed="rId24"/>
+                    <a:srcRect/>
+                    <a:stretch>
+                      <a:fillRect/>
+                    </a:stretch>
+                  </pic:blipFill>
+                  <pic:spPr bwMode="auto">
+                    <a:xfrm>
+                      <a:off x="0" y="0"/>
+                      <a:ext cx="4232228" cy="2774803"/>
+                    </a:xfrm>
+                    <a:prstGeom prst="rect">
+                      <a:avLst/>
+                    </a:prstGeom>
+                    <a:noFill/>
+                    <a:ln w="9525">
+                      <a:noFill/>
+                      <a:miter lim="800000"/>
+                      <a:headEnd/>
+                      <a:tailEnd/>
+                    </a:ln>
+                  </pic:spPr>
+                </pic:pic>
+              </a:graphicData>
+            </a:graphic>
+          </wp:inline>
+        </w:drawing>
+      </w:r>
+    </w:p>
+    <w:p>
+      <w:pPr>
+        <w:pStyle w:val="Titre2"/>
+      </w:pPr>
+      <w:r>
+        <w:t xml:space="preserve"> </w:t>
+      </w:r>
+    </w:p>
+    <w:p>
+      <w:pPr>
+        <w:pStyle w:val="Titre2"/>
+      </w:pPr>
+    </w:p>
+    <w:p>
+      <w:pPr>
+        <w:pStyle w:val="Titre2"/>
+      </w:pPr>
+    </w:p>
+    <w:p>
+      <w:pPr>
+        <w:pStyle w:val="Titre2"/>
+      </w:pPr>
+    </w:p>
+    <w:p>
+      <w:pPr>
+        <w:pStyle w:val="Titre2"/>
+      </w:pPr>
+    </w:p>
+    <w:p>
+      <w:pPr>
+        <w:pStyle w:val="Titre2"/>
+      </w:pPr>
+    </w:p>
+    <w:p>
+      <w:pPr>
+        <w:pStyle w:val="Titre2"/>
+      </w:pPr>
     </w:p>
     <w:p/>
+    <w:p/>
+    <w:p>
+      <w:pPr>
+        <w:sectPr>
+          <w:type w:val="continuous"/>
+          <w:pgSz w:w="16838" w:h="11906" w:orient="landscape"/>
+          <w:pgMar w:top="1417" w:right="1417" w:bottom="1417" w:left="1417" w:header="708" w:footer="708" w:gutter="0"/>
+          <w:cols w:num="2" w:space="708"/>
+          <w:docGrid w:linePitch="360"/>
+        </w:sectPr>
+      </w:pPr>
+    </w:p>
+    <w:p>
+      <w:pPr>
+        <w:pStyle w:val="Titre1"/>
+      </w:pPr>
+    </w:p>
+    <w:p>
+      <w:r>
+        <w:t>Le comparateur démontre une légère amélioration par rapport à l’original.</w:t>
+      </w:r>
+    </w:p>
+    <w:p/>
+    <w:p>
+      <w:pPr>
+        <w:rPr>
+          <w:rFonts w:asciiTheme="majorHAnsi" w:eastAsiaTheme="majorEastAsia" w:hAnsiTheme="majorHAnsi" w:cstheme="majorBidi"/>
+          <w:b/>
+          <w:bCs/>
+          <w:color w:val="2F5496" w:themeColor="accent1" w:themeShade="BF"/>
+          <w:sz w:val="28"/>
+          <w:szCs w:val="28"/>
+        </w:rPr>
+      </w:pPr>
+      <w:r>
+        <w:br w:type="page"/>
+      </w:r>
+    </w:p>
+    <w:p>
+      <w:pPr>
+        <w:pStyle w:val="Titre1"/>
+      </w:pPr>
+      <w:bookmarkStart w:id="13" w:name="_Toc91017317"/>
+      <w:r>
+        <w:lastRenderedPageBreak/>
+        <w:t>Mesures de LightHouse</w:t>
+      </w:r>
+      <w:bookmarkEnd w:id="13"/>
+    </w:p>
+    <w:p/>
     <w:p>
       <w:pPr>
         <w:pStyle w:val="Titre2"/>
       </w:pPr>
+      <w:bookmarkStart w:id="14" w:name="_Toc91017318"/>
+      <w:r>
+        <w:t xml:space="preserve">Page </w:t>
+      </w:r>
+      <w:r>
+        <w:t>index</w:t>
+      </w:r>
+      <w:r>
+        <w:t>.html</w:t>
+      </w:r>
+      <w:r>
+        <w:t xml:space="preserve"> Bureau</w:t>
+      </w:r>
+      <w:bookmarkEnd w:id="14"/>
+    </w:p>
+    <w:p>
+      <w:pPr>
+        <w:sectPr>
+          <w:type w:val="continuous"/>
+          <w:pgSz w:w="16838" w:h="11906" w:orient="landscape"/>
+          <w:pgMar w:top="1417" w:right="1417" w:bottom="1417" w:left="1417" w:header="708" w:footer="708" w:gutter="0"/>
+          <w:cols w:space="708"/>
+          <w:docGrid w:linePitch="360"/>
+        </w:sectPr>
+      </w:pPr>
+      <w:r>
+        <w:t xml:space="preserve"> </w:t>
+      </w:r>
+    </w:p>
+    <w:p>
+      <w:r>
+        <w:rPr>
+          <w:noProof/>
+          <w:lang w:eastAsia="fr-FR"/>
+        </w:rPr>
+        <w:lastRenderedPageBreak/>
+        <w:t>AVANT</w:t>
+      </w:r>
+    </w:p>
+    <w:p>
+      <w:r>
+        <w:rPr>
+          <w:noProof/>
+          <w:lang w:eastAsia="fr-FR"/>
+        </w:rPr>
+        <w:drawing>
+          <wp:inline distT="0" distB="0" distL="0" distR="0">
+            <wp:extent cx="3480635" cy="1373792"/>
+            <wp:effectExtent l="19050" t="0" r="5515" b="0"/>
+            <wp:docPr id="16" name="Image 15" descr="lighthouse_old_index_html_desktop_Capture d’écran 2021-12-21 205518.png"/>
+            <wp:cNvGraphicFramePr>
+              <a:graphicFrameLocks xmlns:a="http://schemas.openxmlformats.org/drawingml/2006/main" noChangeAspect="1"/>
+            </wp:cNvGraphicFramePr>
+            <a:graphic xmlns:a="http://schemas.openxmlformats.org/drawingml/2006/main">
+              <a:graphicData uri="http://schemas.openxmlformats.org/drawingml/2006/picture">
+                <pic:pic xmlns:pic="http://schemas.openxmlformats.org/drawingml/2006/picture">
+                  <pic:nvPicPr>
+                    <pic:cNvPr id="0" name="lighthouse_old_index_html_desktop_Capture d’écran 2021-12-21 205518.png"/>
+                    <pic:cNvPicPr/>
+                  </pic:nvPicPr>
+                  <pic:blipFill>
+                    <a:blip r:embed="rId25"/>
+                    <a:stretch>
+                      <a:fillRect/>
+                    </a:stretch>
+                  </pic:blipFill>
+                  <pic:spPr>
+                    <a:xfrm>
+                      <a:off x="0" y="0"/>
+                      <a:ext cx="3480635" cy="1373792"/>
+                    </a:xfrm>
+                    <a:prstGeom prst="rect">
+                      <a:avLst/>
+                    </a:prstGeom>
+                  </pic:spPr>
+                </pic:pic>
+              </a:graphicData>
+            </a:graphic>
+          </wp:inline>
+        </w:drawing>
+      </w:r>
+    </w:p>
+    <w:p/>
+    <w:p>
+      <w:r>
+        <w:t>APRES</w:t>
+      </w:r>
     </w:p>
     <w:p>
       <w:pPr>
         <w:pStyle w:val="Titre2"/>
       </w:pPr>
-      <w:bookmarkStart w:id="12" w:name="_Toc91010095"/>
-      <w:r>
-        <w:t>Page page2.html / contact.html</w:t>
-      </w:r>
-      <w:bookmarkEnd w:id="12"/>
+      <w:r>
+        <w:rPr>
+          <w:noProof/>
+          <w:lang w:eastAsia="fr-FR"/>
+        </w:rPr>
+        <w:drawing>
+          <wp:inline distT="0" distB="0" distL="0" distR="0">
+            <wp:extent cx="3507785" cy="1292342"/>
+            <wp:effectExtent l="19050" t="0" r="0" b="0"/>
+            <wp:docPr id="3" name="Image 2" descr="lighthouse_new_contact_desktop_Capture d’écran 2021-12-21 204557.png"/>
+            <wp:cNvGraphicFramePr>
+              <a:graphicFrameLocks xmlns:a="http://schemas.openxmlformats.org/drawingml/2006/main" noChangeAspect="1"/>
+            </wp:cNvGraphicFramePr>
+            <a:graphic xmlns:a="http://schemas.openxmlformats.org/drawingml/2006/main">
+              <a:graphicData uri="http://schemas.openxmlformats.org/drawingml/2006/picture">
+                <pic:pic xmlns:pic="http://schemas.openxmlformats.org/drawingml/2006/picture">
+                  <pic:nvPicPr>
+                    <pic:cNvPr id="0" name="lighthouse_new_contact_desktop_Capture d’écran 2021-12-21 204557.png"/>
+                    <pic:cNvPicPr/>
+                  </pic:nvPicPr>
+                  <pic:blipFill>
+                    <a:blip r:embed="rId26"/>
+                    <a:stretch>
+                      <a:fillRect/>
+                    </a:stretch>
+                  </pic:blipFill>
+                  <pic:spPr>
+                    <a:xfrm>
+                      <a:off x="0" y="0"/>
+                      <a:ext cx="3507785" cy="1292342"/>
+                    </a:xfrm>
+                    <a:prstGeom prst="rect">
+                      <a:avLst/>
+                    </a:prstGeom>
+                  </pic:spPr>
+                </pic:pic>
+              </a:graphicData>
+            </a:graphic>
+          </wp:inline>
+        </w:drawing>
+      </w:r>
       <w:r>
         <w:t xml:space="preserve"> </w:t>
       </w:r>
     </w:p>
+    <w:p>
+      <w:pPr>
+        <w:ind w:firstLine="708"/>
+        <w:sectPr>
+          <w:type w:val="continuous"/>
+          <w:pgSz w:w="16838" w:h="11906" w:orient="landscape"/>
+          <w:pgMar w:top="1417" w:right="1417" w:bottom="1417" w:left="1417" w:header="708" w:footer="708" w:gutter="0"/>
+          <w:cols w:space="708"/>
+          <w:docGrid w:linePitch="360"/>
+        </w:sectPr>
+      </w:pPr>
+    </w:p>
+    <w:p>
+      <w:pPr>
+        <w:ind w:firstLine="708"/>
+      </w:pPr>
+    </w:p>
+    <w:p>
+      <w:pPr>
+        <w:ind w:firstLine="708"/>
+      </w:pPr>
+      <w:r>
+        <w:t>Amélioration de la performance, de l’accessibilité et du SEO.</w:t>
+      </w:r>
+    </w:p>
     <w:p/>
     <w:p>
-      <w:r>
-        <w:pict>
-          <v:shape id="_x0000_i1026" type="#_x0000_t75" style="width:700.1pt;height:320.25pt">
-            <v:imagedata r:id="rId24" o:title="gtmetrix_compare_page2_html_Capture d’écran 2021-12-20 220452"/>
-          </v:shape>
-        </w:pict>
+      <w:pPr>
+        <w:pStyle w:val="Titre2"/>
+      </w:pPr>
+      <w:bookmarkStart w:id="15" w:name="_Toc91017319"/>
+      <w:r>
+        <w:lastRenderedPageBreak/>
+        <w:t>Page page2.html</w:t>
+      </w:r>
+      <w:r>
+        <w:t xml:space="preserve"> Bureau</w:t>
+      </w:r>
+      <w:bookmarkEnd w:id="15"/>
+    </w:p>
+    <w:p>
+      <w:pPr>
+        <w:sectPr>
+          <w:type w:val="continuous"/>
+          <w:pgSz w:w="16838" w:h="11906" w:orient="landscape"/>
+          <w:pgMar w:top="1417" w:right="1417" w:bottom="1417" w:left="1417" w:header="708" w:footer="708" w:gutter="0"/>
+          <w:cols w:space="708"/>
+          <w:docGrid w:linePitch="360"/>
+        </w:sectPr>
+      </w:pPr>
+      <w:r>
+        <w:t xml:space="preserve"> </w:t>
+      </w:r>
+    </w:p>
+    <w:p>
+      <w:r>
+        <w:rPr>
+          <w:noProof/>
+          <w:lang w:eastAsia="fr-FR"/>
+        </w:rPr>
+        <w:lastRenderedPageBreak/>
+        <w:drawing>
+          <wp:inline distT="0" distB="0" distL="0" distR="0">
+            <wp:extent cx="3545796" cy="1276052"/>
+            <wp:effectExtent l="19050" t="0" r="0" b="0"/>
+            <wp:docPr id="10" name="Image 8" descr="lighthouse_old_page2_html_desktop_Capture d’écran 2021-12-21 204920.png"/>
+            <wp:cNvGraphicFramePr>
+              <a:graphicFrameLocks xmlns:a="http://schemas.openxmlformats.org/drawingml/2006/main" noChangeAspect="1"/>
+            </wp:cNvGraphicFramePr>
+            <a:graphic xmlns:a="http://schemas.openxmlformats.org/drawingml/2006/main">
+              <a:graphicData uri="http://schemas.openxmlformats.org/drawingml/2006/picture">
+                <pic:pic xmlns:pic="http://schemas.openxmlformats.org/drawingml/2006/picture">
+                  <pic:nvPicPr>
+                    <pic:cNvPr id="0" name="lighthouse_old_page2_html_desktop_Capture d’écran 2021-12-21 204920.png"/>
+                    <pic:cNvPicPr/>
+                  </pic:nvPicPr>
+                  <pic:blipFill>
+                    <a:blip r:embed="rId27"/>
+                    <a:stretch>
+                      <a:fillRect/>
+                    </a:stretch>
+                  </pic:blipFill>
+                  <pic:spPr>
+                    <a:xfrm>
+                      <a:off x="0" y="0"/>
+                      <a:ext cx="3545796" cy="1276052"/>
+                    </a:xfrm>
+                    <a:prstGeom prst="rect">
+                      <a:avLst/>
+                    </a:prstGeom>
+                  </pic:spPr>
+                </pic:pic>
+              </a:graphicData>
+            </a:graphic>
+          </wp:inline>
+        </w:drawing>
+      </w:r>
+    </w:p>
+    <w:p/>
+    <w:p>
+      <w:pPr>
+        <w:pStyle w:val="Titre2"/>
+      </w:pPr>
+      <w:bookmarkStart w:id="16" w:name="_Toc91017320"/>
+      <w:r>
+        <w:t>Page contact.html</w:t>
+      </w:r>
+      <w:r>
+        <w:t xml:space="preserve"> Bureau</w:t>
+      </w:r>
+      <w:bookmarkEnd w:id="16"/>
+    </w:p>
+    <w:p>
+      <w:pPr>
+        <w:sectPr>
+          <w:type w:val="continuous"/>
+          <w:pgSz w:w="16838" w:h="11906" w:orient="landscape"/>
+          <w:pgMar w:top="1417" w:right="1417" w:bottom="1417" w:left="1417" w:header="708" w:footer="708" w:gutter="0"/>
+          <w:cols w:space="708"/>
+          <w:docGrid w:linePitch="360"/>
+        </w:sectPr>
+      </w:pPr>
+      <w:r>
+        <w:t xml:space="preserve"> </w:t>
+      </w:r>
+    </w:p>
+    <w:p/>
+    <w:p>
+      <w:pPr>
+        <w:pStyle w:val="Titre2"/>
+      </w:pPr>
+      <w:r>
+        <w:rPr>
+          <w:noProof/>
+          <w:lang w:eastAsia="fr-FR"/>
+        </w:rPr>
+        <w:drawing>
+          <wp:inline distT="0" distB="0" distL="0" distR="0">
+            <wp:extent cx="3551225" cy="1341212"/>
+            <wp:effectExtent l="19050" t="0" r="0" b="0"/>
+            <wp:docPr id="21" name="Image 20" descr="lighthouse_contact_bureau_Capture d’écran 2021-12-21 214226.png"/>
+            <wp:cNvGraphicFramePr>
+              <a:graphicFrameLocks xmlns:a="http://schemas.openxmlformats.org/drawingml/2006/main" noChangeAspect="1"/>
+            </wp:cNvGraphicFramePr>
+            <a:graphic xmlns:a="http://schemas.openxmlformats.org/drawingml/2006/main">
+              <a:graphicData uri="http://schemas.openxmlformats.org/drawingml/2006/picture">
+                <pic:pic xmlns:pic="http://schemas.openxmlformats.org/drawingml/2006/picture">
+                  <pic:nvPicPr>
+                    <pic:cNvPr id="0" name="lighthouse_contact_bureau_Capture d’écran 2021-12-21 214226.png"/>
+                    <pic:cNvPicPr/>
+                  </pic:nvPicPr>
+                  <pic:blipFill>
+                    <a:blip r:embed="rId28"/>
+                    <a:stretch>
+                      <a:fillRect/>
+                    </a:stretch>
+                  </pic:blipFill>
+                  <pic:spPr>
+                    <a:xfrm>
+                      <a:off x="0" y="0"/>
+                      <a:ext cx="3551225" cy="1341212"/>
+                    </a:xfrm>
+                    <a:prstGeom prst="rect">
+                      <a:avLst/>
+                    </a:prstGeom>
+                  </pic:spPr>
+                </pic:pic>
+              </a:graphicData>
+            </a:graphic>
+          </wp:inline>
+        </w:drawing>
+      </w:r>
+      <w:r>
+        <w:t xml:space="preserve"> </w:t>
+      </w:r>
+    </w:p>
+    <w:p>
+      <w:pPr>
+        <w:ind w:firstLine="708"/>
+        <w:sectPr>
+          <w:type w:val="continuous"/>
+          <w:pgSz w:w="16838" w:h="11906" w:orient="landscape"/>
+          <w:pgMar w:top="1417" w:right="1417" w:bottom="1417" w:left="1417" w:header="708" w:footer="708" w:gutter="0"/>
+          <w:cols w:space="708"/>
+          <w:docGrid w:linePitch="360"/>
+        </w:sectPr>
+      </w:pPr>
+    </w:p>
+    <w:p>
+      <w:pPr>
+        <w:ind w:firstLine="708"/>
+      </w:pPr>
+    </w:p>
+    <w:p>
+      <w:pPr>
+        <w:ind w:firstLine="708"/>
+      </w:pPr>
+      <w:r>
+        <w:t>Amélioration de la performance, de l’accessibilité et du SEO.</w:t>
+      </w:r>
+    </w:p>
+    <w:p>
+      <w:pPr>
+        <w:ind w:firstLine="708"/>
+      </w:pPr>
+    </w:p>
+    <w:p>
+      <w:pPr>
+        <w:ind w:firstLine="708"/>
+      </w:pPr>
+    </w:p>
+    <w:p>
+      <w:pPr>
+        <w:ind w:firstLine="708"/>
+      </w:pPr>
+    </w:p>
+    <w:p>
+      <w:pPr>
+        <w:pStyle w:val="Titre2"/>
+      </w:pPr>
+      <w:bookmarkStart w:id="17" w:name="_Toc91017321"/>
+      <w:r>
+        <w:t>Page page2.html</w:t>
+      </w:r>
+      <w:r>
+        <w:t xml:space="preserve"> Mobile</w:t>
+      </w:r>
+      <w:bookmarkEnd w:id="17"/>
+    </w:p>
+    <w:p>
+      <w:r>
+        <w:t xml:space="preserve"> </w:t>
+      </w:r>
+    </w:p>
+    <w:p>
+      <w:r>
+        <w:rPr>
+          <w:noProof/>
+          <w:lang w:eastAsia="fr-FR"/>
+        </w:rPr>
+        <w:drawing>
+          <wp:inline distT="0" distB="0" distL="0" distR="0">
+            <wp:extent cx="3692406" cy="1314062"/>
+            <wp:effectExtent l="19050" t="0" r="3294" b="0"/>
+            <wp:docPr id="23" name="Image 22" descr="lightouse_old_page2_html_mobile_Capture d’écran 2021-12-21 000606.png"/>
+            <wp:cNvGraphicFramePr>
+              <a:graphicFrameLocks xmlns:a="http://schemas.openxmlformats.org/drawingml/2006/main" noChangeAspect="1"/>
+            </wp:cNvGraphicFramePr>
+            <a:graphic xmlns:a="http://schemas.openxmlformats.org/drawingml/2006/main">
+              <a:graphicData uri="http://schemas.openxmlformats.org/drawingml/2006/picture">
+                <pic:pic xmlns:pic="http://schemas.openxmlformats.org/drawingml/2006/picture">
+                  <pic:nvPicPr>
+                    <pic:cNvPr id="0" name="lightouse_old_page2_html_mobile_Capture d’écran 2021-12-21 000606.png"/>
+                    <pic:cNvPicPr/>
+                  </pic:nvPicPr>
+                  <pic:blipFill>
+                    <a:blip r:embed="rId29"/>
+                    <a:stretch>
+                      <a:fillRect/>
+                    </a:stretch>
+                  </pic:blipFill>
+                  <pic:spPr>
+                    <a:xfrm>
+                      <a:off x="0" y="0"/>
+                      <a:ext cx="3692406" cy="1314062"/>
+                    </a:xfrm>
+                    <a:prstGeom prst="rect">
+                      <a:avLst/>
+                    </a:prstGeom>
+                  </pic:spPr>
+                </pic:pic>
+              </a:graphicData>
+            </a:graphic>
+          </wp:inline>
+        </w:drawing>
+      </w:r>
+    </w:p>
+    <w:p/>
+    <w:p/>
+    <w:p/>
+    <w:p>
+      <w:pPr>
+        <w:pStyle w:val="Titre2"/>
+      </w:pPr>
+      <w:bookmarkStart w:id="18" w:name="_Toc91017322"/>
+      <w:r>
+        <w:t>Page contact.html</w:t>
+      </w:r>
+      <w:r>
+        <w:t xml:space="preserve"> Mobile</w:t>
+      </w:r>
+      <w:bookmarkEnd w:id="18"/>
+    </w:p>
+    <w:p>
+      <w:r>
+        <w:t xml:space="preserve"> </w:t>
+      </w:r>
+    </w:p>
+    <w:p>
+      <w:pPr>
+        <w:sectPr>
+          <w:type w:val="continuous"/>
+          <w:pgSz w:w="16838" w:h="11906" w:orient="landscape"/>
+          <w:pgMar w:top="1417" w:right="1417" w:bottom="1417" w:left="1417" w:header="708" w:footer="708" w:gutter="0"/>
+          <w:cols w:space="708"/>
+          <w:docGrid w:linePitch="360"/>
+        </w:sectPr>
+      </w:pPr>
+    </w:p>
+    <w:p/>
+    <w:p>
+      <w:pPr>
+        <w:sectPr>
+          <w:type w:val="continuous"/>
+          <w:pgSz w:w="16838" w:h="11906" w:orient="landscape"/>
+          <w:pgMar w:top="1417" w:right="1417" w:bottom="1417" w:left="1417" w:header="708" w:footer="708" w:gutter="0"/>
+          <w:cols w:space="708"/>
+          <w:docGrid w:linePitch="360"/>
+        </w:sectPr>
+      </w:pPr>
+      <w:r>
+        <w:rPr>
+          <w:noProof/>
+          <w:lang w:eastAsia="fr-FR"/>
+        </w:rPr>
+        <w:drawing>
+          <wp:inline distT="0" distB="0" distL="0" distR="0">
+            <wp:extent cx="3502355" cy="1346642"/>
+            <wp:effectExtent l="19050" t="0" r="2845" b="0"/>
+            <wp:docPr id="22" name="Image 21" descr="lighthouse_contact_mobile_Capture d’écran 2021-12-21 214428.png"/>
+            <wp:cNvGraphicFramePr>
+              <a:graphicFrameLocks xmlns:a="http://schemas.openxmlformats.org/drawingml/2006/main" noChangeAspect="1"/>
+            </wp:cNvGraphicFramePr>
+            <a:graphic xmlns:a="http://schemas.openxmlformats.org/drawingml/2006/main">
+              <a:graphicData uri="http://schemas.openxmlformats.org/drawingml/2006/picture">
+                <pic:pic xmlns:pic="http://schemas.openxmlformats.org/drawingml/2006/picture">
+                  <pic:nvPicPr>
+                    <pic:cNvPr id="0" name="lighthouse_contact_mobile_Capture d’écran 2021-12-21 214428.png"/>
+                    <pic:cNvPicPr/>
+                  </pic:nvPicPr>
+                  <pic:blipFill>
+                    <a:blip r:embed="rId30"/>
+                    <a:stretch>
+                      <a:fillRect/>
+                    </a:stretch>
+                  </pic:blipFill>
+                  <pic:spPr>
+                    <a:xfrm>
+                      <a:off x="0" y="0"/>
+                      <a:ext cx="3502355" cy="1346642"/>
+                    </a:xfrm>
+                    <a:prstGeom prst="rect">
+                      <a:avLst/>
+                    </a:prstGeom>
+                  </pic:spPr>
+                </pic:pic>
+              </a:graphicData>
+            </a:graphic>
+          </wp:inline>
+        </w:drawing>
+      </w:r>
+    </w:p>
+    <w:p>
+      <w:pPr>
+        <w:ind w:firstLine="708"/>
+      </w:pPr>
+      <w:r>
+        <w:lastRenderedPageBreak/>
+        <w:t>Amélioration de la performance, de l’accessibilité et du SEO.</w:t>
+      </w:r>
+    </w:p>
+    <w:p>
+      <w:pPr>
+        <w:pStyle w:val="Titre1"/>
+      </w:pPr>
+      <w:bookmarkStart w:id="19" w:name="_Toc91017323"/>
+      <w:r>
+        <w:lastRenderedPageBreak/>
+        <w:t>Test d’Optimisation mobile</w:t>
+      </w:r>
+      <w:bookmarkEnd w:id="19"/>
+    </w:p>
+    <w:p>
+      <w:pPr>
+        <w:ind w:firstLine="708"/>
+      </w:pPr>
+    </w:p>
+    <w:p>
+      <w:pPr>
+        <w:pStyle w:val="Titre2"/>
+      </w:pPr>
+      <w:bookmarkStart w:id="20" w:name="_Toc91017324"/>
+      <w:r>
+        <w:t>Page index.html</w:t>
+      </w:r>
+      <w:bookmarkEnd w:id="20"/>
+    </w:p>
+    <w:p>
+      <w:pPr>
+        <w:rPr>
+          <w:noProof/>
+          <w:lang w:eastAsia="fr-FR"/>
+        </w:rPr>
+      </w:pPr>
+    </w:p>
+    <w:p>
+      <w:pPr>
+        <w:rPr>
+          <w:noProof/>
+          <w:lang w:eastAsia="fr-FR"/>
+        </w:rPr>
+      </w:pPr>
+      <w:r>
+        <w:rPr>
+          <w:noProof/>
+          <w:lang w:eastAsia="fr-FR"/>
+        </w:rPr>
+        <w:t>AVANT</w:t>
+      </w:r>
+    </w:p>
+    <w:p>
+      <w:r>
+        <w:rPr>
+          <w:noProof/>
+          <w:lang w:eastAsia="fr-FR"/>
+        </w:rPr>
+        <w:drawing>
+          <wp:inline distT="0" distB="0" distL="0" distR="0">
+            <wp:extent cx="6684054" cy="3151691"/>
+            <wp:effectExtent l="19050" t="0" r="2496" b="0"/>
+            <wp:docPr id="24" name="Image 23" descr="test_optimisation_mobile_old_index_html_Capture d’écran 2021-12-20 223536.png"/>
+            <wp:cNvGraphicFramePr>
+              <a:graphicFrameLocks xmlns:a="http://schemas.openxmlformats.org/drawingml/2006/main" noChangeAspect="1"/>
+            </wp:cNvGraphicFramePr>
+            <a:graphic xmlns:a="http://schemas.openxmlformats.org/drawingml/2006/main">
+              <a:graphicData uri="http://schemas.openxmlformats.org/drawingml/2006/picture">
+                <pic:pic xmlns:pic="http://schemas.openxmlformats.org/drawingml/2006/picture">
+                  <pic:nvPicPr>
+                    <pic:cNvPr id="0" name="test_optimisation_mobile_old_index_html_Capture d’écran 2021-12-20 223536.png"/>
+                    <pic:cNvPicPr/>
+                  </pic:nvPicPr>
+                  <pic:blipFill>
+                    <a:blip r:embed="rId31"/>
+                    <a:stretch>
+                      <a:fillRect/>
+                    </a:stretch>
+                  </pic:blipFill>
+                  <pic:spPr>
+                    <a:xfrm>
+                      <a:off x="0" y="0"/>
+                      <a:ext cx="6684054" cy="3151691"/>
+                    </a:xfrm>
+                    <a:prstGeom prst="rect">
+                      <a:avLst/>
+                    </a:prstGeom>
+                  </pic:spPr>
+                </pic:pic>
+              </a:graphicData>
+            </a:graphic>
+          </wp:inline>
+        </w:drawing>
+      </w:r>
+    </w:p>
+    <w:p>
+      <w:pPr>
+        <w:ind w:firstLine="708"/>
+      </w:pPr>
+    </w:p>
+    <w:p>
+      <w:pPr>
+        <w:ind w:firstLine="708"/>
+      </w:pPr>
+    </w:p>
+    <w:p>
+      <w:pPr>
+        <w:ind w:firstLine="708"/>
+      </w:pPr>
+    </w:p>
+    <w:p>
+      <w:pPr>
+        <w:ind w:firstLine="708"/>
+      </w:pPr>
+    </w:p>
+    <w:p>
+      <w:pPr>
+        <w:pStyle w:val="Titre2"/>
+      </w:pPr>
+      <w:bookmarkStart w:id="21" w:name="_Toc91017325"/>
+      <w:r>
+        <w:lastRenderedPageBreak/>
+        <w:t>Page index.html</w:t>
+      </w:r>
+      <w:bookmarkEnd w:id="21"/>
+    </w:p>
+    <w:p>
+      <w:pPr>
+        <w:rPr>
+          <w:noProof/>
+          <w:lang w:eastAsia="fr-FR"/>
+        </w:rPr>
+      </w:pPr>
+    </w:p>
+    <w:p>
+      <w:pPr>
+        <w:rPr>
+          <w:noProof/>
+          <w:lang w:eastAsia="fr-FR"/>
+        </w:rPr>
+      </w:pPr>
+      <w:r>
+        <w:rPr>
+          <w:noProof/>
+          <w:lang w:eastAsia="fr-FR"/>
+        </w:rPr>
+        <w:t>APRES</w:t>
+      </w:r>
+    </w:p>
+    <w:p>
+      <w:pPr>
+        <w:rPr>
+          <w:noProof/>
+          <w:lang w:eastAsia="fr-FR"/>
+        </w:rPr>
+      </w:pPr>
+      <w:r>
+        <w:rPr>
+          <w:noProof/>
+          <w:lang w:eastAsia="fr-FR"/>
+        </w:rPr>
+        <w:drawing>
+          <wp:inline distT="0" distB="0" distL="0" distR="0">
+            <wp:extent cx="6546875" cy="3189415"/>
+            <wp:effectExtent l="19050" t="0" r="6325" b="0"/>
+            <wp:docPr id="27" name="Image 26" descr="optimisation_mobile_new_index_Capture d’écran 2021-12-21 220125.png"/>
+            <wp:cNvGraphicFramePr>
+              <a:graphicFrameLocks xmlns:a="http://schemas.openxmlformats.org/drawingml/2006/main" noChangeAspect="1"/>
+            </wp:cNvGraphicFramePr>
+            <a:graphic xmlns:a="http://schemas.openxmlformats.org/drawingml/2006/main">
+              <a:graphicData uri="http://schemas.openxmlformats.org/drawingml/2006/picture">
+                <pic:pic xmlns:pic="http://schemas.openxmlformats.org/drawingml/2006/picture">
+                  <pic:nvPicPr>
+                    <pic:cNvPr id="0" name="optimisation_mobile_new_index_Capture d’écran 2021-12-21 220125.png"/>
+                    <pic:cNvPicPr/>
+                  </pic:nvPicPr>
+                  <pic:blipFill>
+                    <a:blip r:embed="rId32"/>
+                    <a:stretch>
+                      <a:fillRect/>
+                    </a:stretch>
+                  </pic:blipFill>
+                  <pic:spPr>
+                    <a:xfrm>
+                      <a:off x="0" y="0"/>
+                      <a:ext cx="6546875" cy="3189415"/>
+                    </a:xfrm>
+                    <a:prstGeom prst="rect">
+                      <a:avLst/>
+                    </a:prstGeom>
+                  </pic:spPr>
+                </pic:pic>
+              </a:graphicData>
+            </a:graphic>
+          </wp:inline>
+        </w:drawing>
+      </w:r>
+    </w:p>
+    <w:p>
+      <w:pPr>
+        <w:ind w:firstLine="708"/>
+      </w:pPr>
+    </w:p>
+    <w:p>
+      <w:pPr>
+        <w:ind w:firstLine="708"/>
+      </w:pPr>
+    </w:p>
+    <w:p>
+      <w:pPr>
+        <w:ind w:firstLine="708"/>
+      </w:pPr>
+    </w:p>
+    <w:p>
+      <w:pPr>
+        <w:ind w:firstLine="708"/>
+      </w:pPr>
+    </w:p>
+    <w:p>
+      <w:pPr>
+        <w:ind w:firstLine="708"/>
+      </w:pPr>
+    </w:p>
+    <w:p>
+      <w:pPr>
+        <w:ind w:firstLine="708"/>
+      </w:pPr>
+    </w:p>
+    <w:p>
+      <w:pPr>
+        <w:pStyle w:val="Titre2"/>
+      </w:pPr>
+      <w:bookmarkStart w:id="22" w:name="_Toc91017326"/>
+      <w:r>
+        <w:lastRenderedPageBreak/>
+        <w:t>Page page2.html</w:t>
+      </w:r>
+      <w:bookmarkEnd w:id="22"/>
+    </w:p>
+    <w:p>
+      <w:pPr>
+        <w:ind w:firstLine="708"/>
+      </w:pPr>
+    </w:p>
+    <w:p>
+      <w:pPr>
+        <w:ind w:firstLine="708"/>
+      </w:pPr>
+      <w:r>
+        <w:rPr>
+          <w:noProof/>
+          <w:lang w:eastAsia="fr-FR"/>
+        </w:rPr>
+        <w:drawing>
+          <wp:inline distT="0" distB="0" distL="0" distR="0">
+            <wp:extent cx="6560593" cy="3168838"/>
+            <wp:effectExtent l="19050" t="0" r="0" b="0"/>
+            <wp:docPr id="28" name="Image 27" descr="test_optimisation_mobile_old_page2_html_Capture d’écran 2021-12-20 224318.png"/>
+            <wp:cNvGraphicFramePr>
+              <a:graphicFrameLocks xmlns:a="http://schemas.openxmlformats.org/drawingml/2006/main" noChangeAspect="1"/>
+            </wp:cNvGraphicFramePr>
+            <a:graphic xmlns:a="http://schemas.openxmlformats.org/drawingml/2006/main">
+              <a:graphicData uri="http://schemas.openxmlformats.org/drawingml/2006/picture">
+                <pic:pic xmlns:pic="http://schemas.openxmlformats.org/drawingml/2006/picture">
+                  <pic:nvPicPr>
+                    <pic:cNvPr id="0" name="test_optimisation_mobile_old_page2_html_Capture d’écran 2021-12-20 224318.png"/>
+                    <pic:cNvPicPr/>
+                  </pic:nvPicPr>
+                  <pic:blipFill>
+                    <a:blip r:embed="rId33"/>
+                    <a:stretch>
+                      <a:fillRect/>
+                    </a:stretch>
+                  </pic:blipFill>
+                  <pic:spPr>
+                    <a:xfrm>
+                      <a:off x="0" y="0"/>
+                      <a:ext cx="6560593" cy="3168838"/>
+                    </a:xfrm>
+                    <a:prstGeom prst="rect">
+                      <a:avLst/>
+                    </a:prstGeom>
+                  </pic:spPr>
+                </pic:pic>
+              </a:graphicData>
+            </a:graphic>
+          </wp:inline>
+        </w:drawing>
+      </w:r>
+      <w:r>
+        <w:t xml:space="preserve"> </w:t>
+      </w:r>
+    </w:p>
+    <w:p>
+      <w:pPr>
+        <w:ind w:firstLine="708"/>
+      </w:pPr>
+    </w:p>
+    <w:p>
+      <w:pPr>
+        <w:ind w:firstLine="708"/>
+      </w:pPr>
+    </w:p>
+    <w:p>
+      <w:pPr>
+        <w:ind w:firstLine="708"/>
+      </w:pPr>
+    </w:p>
+    <w:p>
+      <w:pPr>
+        <w:ind w:firstLine="708"/>
+      </w:pPr>
+    </w:p>
+    <w:p>
+      <w:pPr>
+        <w:ind w:firstLine="708"/>
+      </w:pPr>
+    </w:p>
+    <w:p>
+      <w:pPr>
+        <w:ind w:firstLine="708"/>
+      </w:pPr>
+    </w:p>
+    <w:p>
+      <w:pPr>
+        <w:ind w:firstLine="708"/>
+      </w:pPr>
+    </w:p>
+    <w:p>
+      <w:pPr>
+        <w:pStyle w:val="Titre2"/>
+      </w:pPr>
+      <w:bookmarkStart w:id="23" w:name="_Toc91017327"/>
+      <w:r>
+        <w:lastRenderedPageBreak/>
+        <w:t>Page contact.html</w:t>
+      </w:r>
+      <w:bookmarkEnd w:id="23"/>
+    </w:p>
+    <w:p>
+      <w:pPr>
+        <w:ind w:firstLine="708"/>
+      </w:pPr>
+    </w:p>
+    <w:p>
+      <w:pPr>
+        <w:ind w:firstLine="708"/>
+      </w:pPr>
+      <w:r>
+        <w:rPr>
+          <w:noProof/>
+          <w:lang w:eastAsia="fr-FR"/>
+        </w:rPr>
+        <w:drawing>
+          <wp:inline distT="0" distB="0" distL="0" distR="0">
+            <wp:extent cx="6516010" cy="3151691"/>
+            <wp:effectExtent l="19050" t="0" r="0" b="0"/>
+            <wp:docPr id="30" name="Image 29" descr="optimisation_mobile_contact_Capture d’écran 2021-12-21 220253.png"/>
+            <wp:cNvGraphicFramePr>
+              <a:graphicFrameLocks xmlns:a="http://schemas.openxmlformats.org/drawingml/2006/main" noChangeAspect="1"/>
+            </wp:cNvGraphicFramePr>
+            <a:graphic xmlns:a="http://schemas.openxmlformats.org/drawingml/2006/main">
+              <a:graphicData uri="http://schemas.openxmlformats.org/drawingml/2006/picture">
+                <pic:pic xmlns:pic="http://schemas.openxmlformats.org/drawingml/2006/picture">
+                  <pic:nvPicPr>
+                    <pic:cNvPr id="0" name="optimisation_mobile_contact_Capture d’écran 2021-12-21 220253.png"/>
+                    <pic:cNvPicPr/>
+                  </pic:nvPicPr>
+                  <pic:blipFill>
+                    <a:blip r:embed="rId34"/>
+                    <a:stretch>
+                      <a:fillRect/>
+                    </a:stretch>
+                  </pic:blipFill>
+                  <pic:spPr>
+                    <a:xfrm>
+                      <a:off x="0" y="0"/>
+                      <a:ext cx="6516010" cy="3151691"/>
+                    </a:xfrm>
+                    <a:prstGeom prst="rect">
+                      <a:avLst/>
+                    </a:prstGeom>
+                  </pic:spPr>
+                </pic:pic>
+              </a:graphicData>
+            </a:graphic>
+          </wp:inline>
+        </w:drawing>
       </w:r>
     </w:p>
     <w:sectPr>
@@ -2559,7 +4401,7 @@
                 <w:b/>
                 <w:noProof/>
               </w:rPr>
-              <w:t>11</w:t>
+              <w:t>19</w:t>
             </w:r>
             <w:r>
               <w:rPr>
@@ -3465,7 +5307,7 @@
   <a:extraClrSchemeLst/>
   <a:extLst>
     <a:ext uri="{05A4C25C-085E-4340-85A3-A5531E510DB2}">
-      <thm15:themeFamily xmlns:thm15="http://schemas.microsoft.com/office/thememl/2012/main" xmlns="" name="Office Theme" id="{62F939B6-93AF-4DB8-9C6B-D6C7DFDC589F}" vid="{4A3C46E8-61CC-4603-A589-7422A47A8E4A}"/>
+      <thm15:themeFamily xmlns="" xmlns:thm15="http://schemas.microsoft.com/office/thememl/2012/main" name="Office Theme" id="{62F939B6-93AF-4DB8-9C6B-D6C7DFDC589F}" vid="{4A3C46E8-61CC-4603-A589-7422A47A8E4A}"/>
     </a:ext>
   </a:extLst>
 </a:theme>

</xml_diff>